<commit_message>
Deleted project breakdown pdf
</commit_message>
<xml_diff>
--- a/Project Breakdown.docx
+++ b/Project Breakdown.docx
@@ -4,8 +4,8 @@
   <w:body>
     <w:bookmarkStart w:id="20" w:name="header"/>
     <w:bookmarkEnd w:id="20"/>
-    <w:bookmarkStart w:id="91" w:name="content"/>
-    <w:bookmarkStart w:id="90" w:name="X2c500b213ea43442377df8a99b4b31f6ac6663e"/>
+    <w:bookmarkStart w:id="94" w:name="content"/>
+    <w:bookmarkStart w:id="93" w:name="X2c500b213ea43442377df8a99b4b31f6ac6663e"/>
     <w:p>
       <w:pPr>
         <w:pStyle w:val="Heading1"/>
@@ -146,7 +146,7 @@
         </w:numPr>
       </w:pPr>
       <w:r>
-        <w:t xml:space="preserve">Morphological, syntactic, phonological, and rhetorical analysis layers.</w:t>
+        <w:t xml:space="preserve">Integrated dictionary lookup using classical lexica (Lisān al‑ʿArab, Taj al‑ʿArūs, Lane’s Lexicon, etc.) and modern resources; morphological pattern identification and search.</w:t>
       </w:r>
     </w:p>
     <w:p>
@@ -158,7 +158,7 @@
         </w:numPr>
       </w:pPr>
       <w:r>
-        <w:t xml:space="preserve">Visualizations for syntax trees, Tajwīd rules, and rhetorical structures.</w:t>
+        <w:t xml:space="preserve">Morphological, syntactic, phonological, rhetorical, semantic and pragmatic analysis layers.</w:t>
       </w:r>
     </w:p>
     <w:p>
@@ -170,7 +170,19 @@
         </w:numPr>
       </w:pPr>
       <w:r>
-        <w:t xml:space="preserve">User‑contributed interpretations and translations, along with ontology editing. Each suggested translation or interpretation will be tracked verse‑by‑verse through a validation and verification process.</w:t>
+        <w:t xml:space="preserve">Visualizations for syntax trees, Tajwīd rules, rhetorical structures, and semantic/pragmatic relations; interactive dictionary entries and pattern diagrams.</w:t>
+      </w:r>
+    </w:p>
+    <w:p>
+      <w:pPr>
+        <w:pStyle w:val="Compact"/>
+        <w:numPr>
+          <w:ilvl w:val="1"/>
+          <w:numId w:val="1002"/>
+        </w:numPr>
+      </w:pPr>
+      <w:r>
+        <w:t xml:space="preserve">User‑contributed interpretations and translations, along with ontology and lexicon editing. Each suggested translation or interpretation will be tracked verse‑by‑verse through a validation and verification process.</w:t>
       </w:r>
     </w:p>
     <w:p>
@@ -614,7 +626,7 @@
     </w:p>
     <w:bookmarkEnd w:id="29"/>
     <w:bookmarkEnd w:id="30"/>
-    <w:bookmarkStart w:id="55" w:name="X27bd5a07857e4f3985728de1282f72fadca7dbc"/>
+    <w:bookmarkStart w:id="58" w:name="X27bd5a07857e4f3985728de1282f72fadca7dbc"/>
     <w:p>
       <w:pPr>
         <w:pStyle w:val="Heading2"/>
@@ -2262,11 +2274,540 @@
         <w:t xml:space="preserve">Use Protégé or a similar tool to design and test the ontology. Ensure compatibility with the existing concept graph and morphological/syntactic data. Document the ontology and publish it under a permissive licence to encourage community contributions.</w:t>
       </w:r>
     </w:p>
+    <w:bookmarkEnd w:id="54"/>
+    <w:bookmarkStart w:id="57" w:name="lexical-and-dictionary-resources"/>
+    <w:p>
+      <w:pPr>
+        <w:pStyle w:val="Heading3"/>
+      </w:pPr>
+      <w:r>
+        <w:t xml:space="preserve">2.8 Lexical and Dictionary Resources</w:t>
+      </w:r>
+    </w:p>
     <w:p>
       <w:pPr>
         <w:pStyle w:val="FirstParagraph"/>
       </w:pPr>
       <w:r>
+        <w:t xml:space="preserve">Even though the app avoids bundling pre‑prepared translations, it must still provide</w:t>
+      </w:r>
+      <w:r>
+        <w:t xml:space="preserve"> </w:t>
+      </w:r>
+      <w:r>
+        <w:rPr>
+          <w:b/>
+          <w:bCs/>
+        </w:rPr>
+        <w:t xml:space="preserve">deep lexical support</w:t>
+      </w:r>
+      <w:r>
+        <w:t xml:space="preserve"> </w:t>
+      </w:r>
+      <w:r>
+        <w:t xml:space="preserve">to enable users to study the Arabic text at multiple levels. Classical dictionaries and modern lexica are invaluable for understanding roots, patterns and nuanced meanings. Integrating these references will make the app a one‑stop environment for lexical research.</w:t>
+      </w:r>
+    </w:p>
+    <w:p>
+      <w:pPr>
+        <w:pStyle w:val="Compact"/>
+        <w:numPr>
+          <w:ilvl w:val="0"/>
+          <w:numId w:val="1030"/>
+        </w:numPr>
+      </w:pPr>
+      <w:r>
+        <w:rPr>
+          <w:b/>
+          <w:bCs/>
+        </w:rPr>
+        <w:t xml:space="preserve">Classical Dictionaries</w:t>
+      </w:r>
+      <w:r>
+        <w:t xml:space="preserve">:</w:t>
+      </w:r>
+    </w:p>
+    <w:p>
+      <w:pPr>
+        <w:pStyle w:val="Compact"/>
+        <w:numPr>
+          <w:ilvl w:val="0"/>
+          <w:numId w:val="1030"/>
+        </w:numPr>
+      </w:pPr>
+      <w:r>
+        <w:rPr>
+          <w:b/>
+          <w:bCs/>
+        </w:rPr>
+        <w:t xml:space="preserve">Lisān al‑ʿArab</w:t>
+      </w:r>
+      <w:r>
+        <w:t xml:space="preserve">: Acquire a digital copy of this monumental work by Ibn Manẓūr. Lisān al‑ʿArab is regarded as one of the most comprehensive and influential dictionaries in the history of the Arabic language; it preserves the linguistic heritage of classical Arabic and is considered an essential tool for understanding the Qur’an, ḥadīth and Arabic literature</w:t>
+      </w:r>
+      <w:hyperlink r:id="rId55">
+        <w:r>
+          <w:rPr>
+            <w:rStyle w:val="Hyperlink"/>
+          </w:rPr>
+          <w:t xml:space="preserve">[22]</w:t>
+        </w:r>
+      </w:hyperlink>
+      <w:r>
+        <w:t xml:space="preserve">. Digitise and index each entry by root and derivative forms. Provide a search interface that links each Quranic word to the corresponding dictionary entry. Respect copyright and licensing: use editions that are public domain or licensed for reuse.</w:t>
+      </w:r>
+    </w:p>
+    <w:p>
+      <w:pPr>
+        <w:pStyle w:val="Compact"/>
+        <w:numPr>
+          <w:ilvl w:val="0"/>
+          <w:numId w:val="1030"/>
+        </w:numPr>
+      </w:pPr>
+      <w:r>
+        <w:rPr>
+          <w:b/>
+          <w:bCs/>
+        </w:rPr>
+        <w:t xml:space="preserve">Taj al‑ʿArūs and other medieval lexica</w:t>
+      </w:r>
+      <w:r>
+        <w:t xml:space="preserve">: Collect other authoritative works such as</w:t>
+      </w:r>
+      <w:r>
+        <w:t xml:space="preserve"> </w:t>
+      </w:r>
+      <w:r>
+        <w:rPr>
+          <w:i/>
+          <w:iCs/>
+        </w:rPr>
+        <w:t xml:space="preserve">Taj al‑ʿArūs</w:t>
+      </w:r>
+      <w:r>
+        <w:t xml:space="preserve"> </w:t>
+      </w:r>
+      <w:r>
+        <w:t xml:space="preserve">and</w:t>
+      </w:r>
+      <w:r>
+        <w:t xml:space="preserve"> </w:t>
+      </w:r>
+      <w:r>
+        <w:rPr>
+          <w:i/>
+          <w:iCs/>
+        </w:rPr>
+        <w:t xml:space="preserve">al‑Qāmūs al‑Muḥīṭ</w:t>
+      </w:r>
+      <w:r>
+        <w:t xml:space="preserve">, which complement Lisān al‑ʿArab. These dictionaries often provide additional meanings or nuanced usage notes. Import them into a unified dictionary index with cross‑references.</w:t>
+      </w:r>
+    </w:p>
+    <w:p>
+      <w:pPr>
+        <w:pStyle w:val="Compact"/>
+        <w:numPr>
+          <w:ilvl w:val="0"/>
+          <w:numId w:val="1030"/>
+        </w:numPr>
+      </w:pPr>
+      <w:r>
+        <w:rPr>
+          <w:b/>
+          <w:bCs/>
+        </w:rPr>
+        <w:t xml:space="preserve">Lane’s Arabic–English Lexicon</w:t>
+      </w:r>
+      <w:r>
+        <w:t xml:space="preserve">: Include Edward Lane’s Arabic–English Lexicon, noted for its exhaustive entries, historical contexts and detailed linguistic roots</w:t>
+      </w:r>
+      <w:hyperlink r:id="rId56">
+        <w:r>
+          <w:rPr>
+            <w:rStyle w:val="Hyperlink"/>
+          </w:rPr>
+          <w:t xml:space="preserve">[23]</w:t>
+        </w:r>
+      </w:hyperlink>
+      <w:r>
+        <w:t xml:space="preserve">. Lane’s Lexicon is invaluable for understanding classical Arabic; the digital edition can serve as the primary English‑language reference. Map each Quranic lemma to the corresponding Lane’s entry and provide cross‑references to classical Arabic explanations. Verify that the digital edition is permissible to use (public domain or licensed) and that the lexicon may be included in an open‑source project.</w:t>
+      </w:r>
+    </w:p>
+    <w:p>
+      <w:pPr>
+        <w:pStyle w:val="Compact"/>
+        <w:numPr>
+          <w:ilvl w:val="0"/>
+          <w:numId w:val="1030"/>
+        </w:numPr>
+      </w:pPr>
+      <w:r>
+        <w:rPr>
+          <w:b/>
+          <w:bCs/>
+        </w:rPr>
+        <w:t xml:space="preserve">Hans Wehr, al‑Mawrid and Arabic Almanac</w:t>
+      </w:r>
+      <w:r>
+        <w:t xml:space="preserve">: Offer optional integration with modern dictionaries (Hans Wehr for modern standard Arabic, al‑Mawrid for bilingual coverage, and the Arabic Almanac app which aggregates multiple dictionaries). Although these resources include translations, they serve as lexical references and examples rather than definitive translations. Implement licence checks and integrate them as external links or plug‑ins where permissible.</w:t>
+      </w:r>
+    </w:p>
+    <w:p>
+      <w:pPr>
+        <w:pStyle w:val="Compact"/>
+        <w:numPr>
+          <w:ilvl w:val="0"/>
+          <w:numId w:val="1030"/>
+        </w:numPr>
+      </w:pPr>
+      <w:r>
+        <w:rPr>
+          <w:b/>
+          <w:bCs/>
+        </w:rPr>
+        <w:t xml:space="preserve">Digital Lexicon Import and Indexing</w:t>
+      </w:r>
+      <w:r>
+        <w:t xml:space="preserve">:</w:t>
+      </w:r>
+    </w:p>
+    <w:p>
+      <w:pPr>
+        <w:pStyle w:val="Compact"/>
+        <w:numPr>
+          <w:ilvl w:val="0"/>
+          <w:numId w:val="1030"/>
+        </w:numPr>
+      </w:pPr>
+      <w:r>
+        <w:t xml:space="preserve">Scan or download digitised texts of classical dictionaries (using OCR tools like</w:t>
+      </w:r>
+      <w:r>
+        <w:t xml:space="preserve"> </w:t>
+      </w:r>
+      <w:r>
+        <w:rPr>
+          <w:b/>
+          <w:bCs/>
+        </w:rPr>
+        <w:t xml:space="preserve">Kraken</w:t>
+      </w:r>
+      <w:r>
+        <w:t xml:space="preserve"> </w:t>
+      </w:r>
+      <w:r>
+        <w:t xml:space="preserve">or</w:t>
+      </w:r>
+      <w:r>
+        <w:t xml:space="preserve"> </w:t>
+      </w:r>
+      <w:r>
+        <w:rPr>
+          <w:b/>
+          <w:bCs/>
+        </w:rPr>
+        <w:t xml:space="preserve">Tesseract</w:t>
+      </w:r>
+      <w:r>
+        <w:t xml:space="preserve"> </w:t>
+      </w:r>
+      <w:r>
+        <w:t xml:space="preserve">for Arabic script【21†L58-L63】) and convert them into structured data (e.g. root entries, definitions, citations). Clean OCR errors and normalise orthography. Store dictionary entries in a dedicated</w:t>
+      </w:r>
+      <w:r>
+        <w:t xml:space="preserve"> </w:t>
+      </w:r>
+      <w:r>
+        <w:rPr>
+          <w:rStyle w:val="VerbatimChar"/>
+        </w:rPr>
+        <w:t xml:space="preserve">Dictionary</w:t>
+      </w:r>
+      <w:r>
+        <w:t xml:space="preserve"> </w:t>
+      </w:r>
+      <w:r>
+        <w:t xml:space="preserve">table or collection.</w:t>
+      </w:r>
+    </w:p>
+    <w:p>
+      <w:pPr>
+        <w:pStyle w:val="Compact"/>
+        <w:numPr>
+          <w:ilvl w:val="0"/>
+          <w:numId w:val="1030"/>
+        </w:numPr>
+      </w:pPr>
+      <w:r>
+        <w:t xml:space="preserve">Develop scripts to map each Quranic lemma/root to dictionary entries. When a user clicks on a word, the app should display morphological analysis, root derivations and dictionary definitions side‑by‑side.</w:t>
+      </w:r>
+    </w:p>
+    <w:p>
+      <w:pPr>
+        <w:pStyle w:val="Compact"/>
+        <w:numPr>
+          <w:ilvl w:val="0"/>
+          <w:numId w:val="1030"/>
+        </w:numPr>
+      </w:pPr>
+      <w:r>
+        <w:t xml:space="preserve">Create a full‑text search index over dictionary entries to allow queries by Arabic or transliteration. Support fuzzy search and morphological normalisation so users can find entries even if they are unsure of the exact form.</w:t>
+      </w:r>
+    </w:p>
+    <w:p>
+      <w:pPr>
+        <w:pStyle w:val="Compact"/>
+        <w:numPr>
+          <w:ilvl w:val="0"/>
+          <w:numId w:val="1030"/>
+        </w:numPr>
+      </w:pPr>
+      <w:r>
+        <w:rPr>
+          <w:b/>
+          <w:bCs/>
+        </w:rPr>
+        <w:t xml:space="preserve">Morphological Pattern and Measure Analysis</w:t>
+      </w:r>
+      <w:r>
+        <w:t xml:space="preserve">:</w:t>
+      </w:r>
+    </w:p>
+    <w:p>
+      <w:pPr>
+        <w:pStyle w:val="Compact"/>
+        <w:numPr>
+          <w:ilvl w:val="0"/>
+          <w:numId w:val="1030"/>
+        </w:numPr>
+      </w:pPr>
+      <w:r>
+        <w:t xml:space="preserve">Implement detection and classification of</w:t>
+      </w:r>
+      <w:r>
+        <w:t xml:space="preserve"> </w:t>
+      </w:r>
+      <w:r>
+        <w:rPr>
+          <w:b/>
+          <w:bCs/>
+        </w:rPr>
+        <w:t xml:space="preserve">Arabic morphological patterns (awzān)</w:t>
+      </w:r>
+      <w:r>
+        <w:t xml:space="preserve"> </w:t>
+      </w:r>
+      <w:r>
+        <w:t xml:space="preserve">for verbs and nouns. Use morphological features from QAC and MASAQ to identify the pattern (e.g.</w:t>
+      </w:r>
+      <w:r>
+        <w:t xml:space="preserve"> </w:t>
+      </w:r>
+      <w:r>
+        <w:rPr>
+          <w:i/>
+          <w:iCs/>
+        </w:rPr>
+        <w:t xml:space="preserve">faʿala</w:t>
+      </w:r>
+      <w:r>
+        <w:t xml:space="preserve">,</w:t>
+      </w:r>
+      <w:r>
+        <w:t xml:space="preserve"> </w:t>
+      </w:r>
+      <w:r>
+        <w:rPr>
+          <w:i/>
+          <w:iCs/>
+        </w:rPr>
+        <w:t xml:space="preserve">faʿʿala</w:t>
+      </w:r>
+      <w:r>
+        <w:t xml:space="preserve">,</w:t>
+      </w:r>
+      <w:r>
+        <w:t xml:space="preserve"> </w:t>
+      </w:r>
+      <w:r>
+        <w:rPr>
+          <w:i/>
+          <w:iCs/>
+        </w:rPr>
+        <w:t xml:space="preserve">istafʿala</w:t>
+      </w:r>
+      <w:r>
+        <w:t xml:space="preserve">, etc.) for each verb and nominal form. Display the pattern in the morphological inspector and allow users to search for all instances of a given pattern across the Qur’an.</w:t>
+      </w:r>
+    </w:p>
+    <w:p>
+      <w:pPr>
+        <w:pStyle w:val="Compact"/>
+        <w:numPr>
+          <w:ilvl w:val="0"/>
+          <w:numId w:val="1030"/>
+        </w:numPr>
+      </w:pPr>
+      <w:r>
+        <w:t xml:space="preserve">Build a dataset of pattern rules (e.g. tri‑literal vs. quadri‑literal roots, weak consonants, assimilated verbs) and integrate it into the morphological module. Provide explanatory notes and examples drawn from classical grammar texts. For nouns, classify broken plural patterns and diminutives.</w:t>
+      </w:r>
+    </w:p>
+    <w:p>
+      <w:pPr>
+        <w:pStyle w:val="Compact"/>
+        <w:numPr>
+          <w:ilvl w:val="0"/>
+          <w:numId w:val="1030"/>
+        </w:numPr>
+      </w:pPr>
+      <w:r>
+        <w:rPr>
+          <w:b/>
+          <w:bCs/>
+        </w:rPr>
+        <w:t xml:space="preserve">Synonym and Antonym Dictionaries</w:t>
+      </w:r>
+      <w:r>
+        <w:t xml:space="preserve">:</w:t>
+      </w:r>
+    </w:p>
+    <w:p>
+      <w:pPr>
+        <w:pStyle w:val="Compact"/>
+        <w:numPr>
+          <w:ilvl w:val="0"/>
+          <w:numId w:val="1030"/>
+        </w:numPr>
+      </w:pPr>
+      <w:r>
+        <w:t xml:space="preserve">Extend the lexicon to include lists of synonyms and antonyms for Quranic words. Use classical sources and modern wordnets (e.g. an Arabic WordNet or a Quranic WordNet if available). Link synonyms to lexical entries and concept ontology nodes.</w:t>
+      </w:r>
+    </w:p>
+    <w:p>
+      <w:pPr>
+        <w:pStyle w:val="Compact"/>
+        <w:numPr>
+          <w:ilvl w:val="0"/>
+          <w:numId w:val="1030"/>
+        </w:numPr>
+      </w:pPr>
+      <w:r>
+        <w:t xml:space="preserve">Provide semantic field tags (e.g.</w:t>
+      </w:r>
+      <w:r>
+        <w:t xml:space="preserve"> </w:t>
+      </w:r>
+      <w:r>
+        <w:rPr>
+          <w:i/>
+          <w:iCs/>
+        </w:rPr>
+        <w:t xml:space="preserve">justice</w:t>
+      </w:r>
+      <w:r>
+        <w:t xml:space="preserve">,</w:t>
+      </w:r>
+      <w:r>
+        <w:t xml:space="preserve"> </w:t>
+      </w:r>
+      <w:r>
+        <w:rPr>
+          <w:i/>
+          <w:iCs/>
+        </w:rPr>
+        <w:t xml:space="preserve">mercy</w:t>
+      </w:r>
+      <w:r>
+        <w:t xml:space="preserve">,</w:t>
+      </w:r>
+      <w:r>
+        <w:t xml:space="preserve"> </w:t>
+      </w:r>
+      <w:r>
+        <w:rPr>
+          <w:i/>
+          <w:iCs/>
+        </w:rPr>
+        <w:t xml:space="preserve">knowledge</w:t>
+      </w:r>
+      <w:r>
+        <w:t xml:space="preserve">) to group words by conceptual domains. This can aid users in exploring the semantic network of the Qur’an without relying on a translation.</w:t>
+      </w:r>
+    </w:p>
+    <w:p>
+      <w:pPr>
+        <w:pStyle w:val="Compact"/>
+        <w:numPr>
+          <w:ilvl w:val="0"/>
+          <w:numId w:val="1030"/>
+        </w:numPr>
+      </w:pPr>
+      <w:r>
+        <w:rPr>
+          <w:b/>
+          <w:bCs/>
+        </w:rPr>
+        <w:t xml:space="preserve">Cross‑Referencing Tools</w:t>
+      </w:r>
+      <w:r>
+        <w:t xml:space="preserve">:</w:t>
+      </w:r>
+    </w:p>
+    <w:p>
+      <w:pPr>
+        <w:pStyle w:val="Compact"/>
+        <w:numPr>
+          <w:ilvl w:val="0"/>
+          <w:numId w:val="1030"/>
+        </w:numPr>
+      </w:pPr>
+      <w:r>
+        <w:t xml:space="preserve">For each dictionary entry, include citations of verses where the word appears, enabling</w:t>
+      </w:r>
+      <w:r>
+        <w:t xml:space="preserve"> </w:t>
+      </w:r>
+      <w:r>
+        <w:rPr>
+          <w:b/>
+          <w:bCs/>
+        </w:rPr>
+        <w:t xml:space="preserve">reverse lookup</w:t>
+      </w:r>
+      <w:r>
+        <w:t xml:space="preserve"> </w:t>
+      </w:r>
+      <w:r>
+        <w:t xml:space="preserve">(list all verses that use a given word or root). This replicates the functionality of concordances.</w:t>
+      </w:r>
+    </w:p>
+    <w:p>
+      <w:pPr>
+        <w:pStyle w:val="Compact"/>
+        <w:numPr>
+          <w:ilvl w:val="0"/>
+          <w:numId w:val="1030"/>
+        </w:numPr>
+      </w:pPr>
+      <w:r>
+        <w:t xml:space="preserve">Integrate dictionary definitions with morphological and semantic information. For example, show the morphological pattern, semantic role, and lexical meaning of a verb at once.</w:t>
+      </w:r>
+    </w:p>
+    <w:p>
+      <w:pPr>
+        <w:pStyle w:val="FirstParagraph"/>
+      </w:pPr>
+      <w:r>
+        <w:t xml:space="preserve">By incorporating these lexicographical resources and pattern analyses, the app empowers users to study the Qur’an’s language in depth. It compensates for the absence of built‑in translations by providing rich lexical context and cross‑references, while still respecting the condition that user‑contributed translations undergo validation and verification.</w:t>
+      </w:r>
+    </w:p>
+    <w:p>
+      <w:pPr>
+        <w:pStyle w:val="BodyText"/>
+      </w:pPr>
+      <w:r>
         <w:t xml:space="preserve">By adding semantic and pragmatic annotations, the app can support deeper search capabilities (e.g., find all verses that command patience or ask a rhetorical question) and provide richer educational insights. This section represents a</w:t>
       </w:r>
       <w:r>
@@ -2286,9 +2827,9 @@
         <w:t xml:space="preserve">not previously covered in the project breakdown.</w:t>
       </w:r>
     </w:p>
-    <w:bookmarkEnd w:id="54"/>
-    <w:bookmarkEnd w:id="55"/>
-    <w:bookmarkStart w:id="62" w:name="X720a69fa9b3a9ee392c097de6bdcd4966e52de6"/>
+    <w:bookmarkEnd w:id="57"/>
+    <w:bookmarkEnd w:id="58"/>
+    <w:bookmarkStart w:id="65" w:name="X720a69fa9b3a9ee392c097de6bdcd4966e52de6"/>
     <w:p>
       <w:pPr>
         <w:pStyle w:val="Heading2"/>
@@ -2297,7 +2838,7 @@
         <w:t xml:space="preserve">3. System Architecture and Development Environment (Months 6–12)</w:t>
       </w:r>
     </w:p>
-    <w:bookmarkStart w:id="56" w:name="repository-and-version-control"/>
+    <w:bookmarkStart w:id="59" w:name="repository-and-version-control"/>
     <w:p>
       <w:pPr>
         <w:pStyle w:val="Heading3"/>
@@ -2311,7 +2852,7 @@
         <w:pStyle w:val="Compact"/>
         <w:numPr>
           <w:ilvl w:val="0"/>
-          <w:numId w:val="1030"/>
+          <w:numId w:val="1031"/>
         </w:numPr>
       </w:pPr>
       <w:r>
@@ -2347,7 +2888,7 @@
         <w:pStyle w:val="Compact"/>
         <w:numPr>
           <w:ilvl w:val="0"/>
-          <w:numId w:val="1030"/>
+          <w:numId w:val="1031"/>
         </w:numPr>
       </w:pPr>
       <w:r>
@@ -2359,15 +2900,15 @@
         <w:pStyle w:val="Compact"/>
         <w:numPr>
           <w:ilvl w:val="0"/>
-          <w:numId w:val="1030"/>
+          <w:numId w:val="1031"/>
         </w:numPr>
       </w:pPr>
       <w:r>
         <w:t xml:space="preserve">Configure continuous integration (CI) pipeline for automated tests and linting.</w:t>
       </w:r>
     </w:p>
-    <w:bookmarkEnd w:id="56"/>
-    <w:bookmarkStart w:id="57" w:name="backend-api-design"/>
+    <w:bookmarkEnd w:id="59"/>
+    <w:bookmarkStart w:id="60" w:name="backend-api-design"/>
     <w:p>
       <w:pPr>
         <w:pStyle w:val="Heading3"/>
@@ -2457,8 +2998,8 @@
         <w:t xml:space="preserve">2. Document the API using OpenAPI/Swagger.</w:t>
       </w:r>
     </w:p>
-    <w:bookmarkEnd w:id="57"/>
-    <w:bookmarkStart w:id="58" w:name="database-design"/>
+    <w:bookmarkEnd w:id="60"/>
+    <w:bookmarkStart w:id="61" w:name="database-design"/>
     <w:p>
       <w:pPr>
         <w:pStyle w:val="Heading3"/>
@@ -2678,8 +3219,8 @@
         <w:t xml:space="preserve">2. Configure full‑text search and search suggestions.</w:t>
       </w:r>
     </w:p>
-    <w:bookmarkEnd w:id="58"/>
-    <w:bookmarkStart w:id="59" w:name="frontend-architecture"/>
+    <w:bookmarkEnd w:id="61"/>
+    <w:bookmarkStart w:id="62" w:name="frontend-architecture"/>
     <w:p>
       <w:pPr>
         <w:pStyle w:val="Heading3"/>
@@ -2764,8 +3305,8 @@
         <w:t xml:space="preserve">5. Moderator dashboard: Review pending submissions and approve/reject.</w:t>
       </w:r>
     </w:p>
-    <w:bookmarkEnd w:id="59"/>
-    <w:bookmarkStart w:id="60" w:name="security-and-compliance"/>
+    <w:bookmarkEnd w:id="62"/>
+    <w:bookmarkStart w:id="63" w:name="security-and-compliance"/>
     <w:p>
       <w:pPr>
         <w:pStyle w:val="Heading3"/>
@@ -2779,7 +3320,7 @@
         <w:pStyle w:val="Compact"/>
         <w:numPr>
           <w:ilvl w:val="0"/>
-          <w:numId w:val="1031"/>
+          <w:numId w:val="1032"/>
         </w:numPr>
       </w:pPr>
       <w:r>
@@ -2791,7 +3332,7 @@
         <w:pStyle w:val="Compact"/>
         <w:numPr>
           <w:ilvl w:val="0"/>
-          <w:numId w:val="1031"/>
+          <w:numId w:val="1032"/>
         </w:numPr>
       </w:pPr>
       <w:r>
@@ -2803,7 +3344,7 @@
         <w:pStyle w:val="Compact"/>
         <w:numPr>
           <w:ilvl w:val="0"/>
-          <w:numId w:val="1031"/>
+          <w:numId w:val="1032"/>
         </w:numPr>
       </w:pPr>
       <w:r>
@@ -2815,15 +3356,15 @@
         <w:pStyle w:val="Compact"/>
         <w:numPr>
           <w:ilvl w:val="0"/>
-          <w:numId w:val="1031"/>
+          <w:numId w:val="1032"/>
         </w:numPr>
       </w:pPr>
       <w:r>
         <w:t xml:space="preserve">Perform security audits and penetration tests.</w:t>
       </w:r>
     </w:p>
-    <w:bookmarkEnd w:id="60"/>
-    <w:bookmarkStart w:id="61" w:name="development-environment-setup"/>
+    <w:bookmarkEnd w:id="63"/>
+    <w:bookmarkStart w:id="64" w:name="development-environment-setup"/>
     <w:p>
       <w:pPr>
         <w:pStyle w:val="Heading3"/>
@@ -2837,7 +3378,7 @@
         <w:pStyle w:val="Compact"/>
         <w:numPr>
           <w:ilvl w:val="0"/>
-          <w:numId w:val="1032"/>
+          <w:numId w:val="1033"/>
         </w:numPr>
       </w:pPr>
       <w:r>
@@ -2849,7 +3390,7 @@
         <w:pStyle w:val="Compact"/>
         <w:numPr>
           <w:ilvl w:val="0"/>
-          <w:numId w:val="1032"/>
+          <w:numId w:val="1033"/>
         </w:numPr>
       </w:pPr>
       <w:r>
@@ -2861,16 +3402,16 @@
         <w:pStyle w:val="Compact"/>
         <w:numPr>
           <w:ilvl w:val="0"/>
-          <w:numId w:val="1032"/>
+          <w:numId w:val="1033"/>
         </w:numPr>
       </w:pPr>
       <w:r>
         <w:t xml:space="preserve">Set up coding guidelines and style linters (ESLint, Black).</w:t>
       </w:r>
     </w:p>
-    <w:bookmarkEnd w:id="61"/>
-    <w:bookmarkEnd w:id="62"/>
-    <w:bookmarkStart w:id="73" w:name="core-feature-development-phases"/>
+    <w:bookmarkEnd w:id="64"/>
+    <w:bookmarkEnd w:id="65"/>
+    <w:bookmarkStart w:id="76" w:name="core-feature-development-phases"/>
     <w:p>
       <w:pPr>
         <w:pStyle w:val="Heading2"/>
@@ -2879,7 +3420,7 @@
         <w:t xml:space="preserve">4. Core Feature Development Phases</w:t>
       </w:r>
     </w:p>
-    <w:bookmarkStart w:id="63" w:name="Xc1f23a1f244aa252f308ed136dc60c53025901b"/>
+    <w:bookmarkStart w:id="66" w:name="Xc1f23a1f244aa252f308ed136dc60c53025901b"/>
     <w:p>
       <w:pPr>
         <w:pStyle w:val="Heading3"/>
@@ -2893,7 +3434,7 @@
         <w:pStyle w:val="Compact"/>
         <w:numPr>
           <w:ilvl w:val="0"/>
-          <w:numId w:val="1033"/>
+          <w:numId w:val="1034"/>
         </w:numPr>
       </w:pPr>
       <w:r>
@@ -2912,7 +3453,7 @@
         <w:pStyle w:val="Compact"/>
         <w:numPr>
           <w:ilvl w:val="0"/>
-          <w:numId w:val="1033"/>
+          <w:numId w:val="1034"/>
         </w:numPr>
       </w:pPr>
       <w:r>
@@ -2923,20 +3464,32 @@
       <w:pPr>
         <w:pStyle w:val="Compact"/>
         <w:numPr>
-          <w:ilvl w:val="0"/>
-          <w:numId w:val="1033"/>
-        </w:numPr>
-      </w:pPr>
-      <w:r>
-        <w:t xml:space="preserve">Connect to morphological data and expose word-level morphological info.</w:t>
-      </w:r>
-    </w:p>
-    <w:p>
-      <w:pPr>
-        <w:pStyle w:val="Compact"/>
-        <w:numPr>
-          <w:ilvl w:val="0"/>
-          <w:numId w:val="1033"/>
+          <w:ilvl w:val="1"/>
+          <w:numId w:val="1035"/>
+        </w:numPr>
+      </w:pPr>
+      <w:r>
+        <w:t xml:space="preserve">Connect to morphological data and expose word‑level morphological info.</w:t>
+      </w:r>
+    </w:p>
+    <w:p>
+      <w:pPr>
+        <w:pStyle w:val="Compact"/>
+        <w:numPr>
+          <w:ilvl w:val="1"/>
+          <w:numId w:val="1035"/>
+        </w:numPr>
+      </w:pPr>
+      <w:r>
+        <w:t xml:space="preserve">Integrate dictionary lookup for each word: when a user taps on a word, show its classical dictionary definitions (Lisān al‑ʿArab, Lane’s Lexicon), morphological pattern and root information. Ensure the dictionary data is searchable via the API.</w:t>
+      </w:r>
+    </w:p>
+    <w:p>
+      <w:pPr>
+        <w:pStyle w:val="Compact"/>
+        <w:numPr>
+          <w:ilvl w:val="0"/>
+          <w:numId w:val="1034"/>
         </w:numPr>
       </w:pPr>
       <w:r>
@@ -2948,7 +3501,7 @@
         <w:pStyle w:val="Compact"/>
         <w:numPr>
           <w:ilvl w:val="0"/>
-          <w:numId w:val="1033"/>
+          <w:numId w:val="1034"/>
         </w:numPr>
       </w:pPr>
       <w:r>
@@ -2967,7 +3520,7 @@
         <w:pStyle w:val="Compact"/>
         <w:numPr>
           <w:ilvl w:val="0"/>
-          <w:numId w:val="1033"/>
+          <w:numId w:val="1034"/>
         </w:numPr>
       </w:pPr>
       <w:r>
@@ -2979,7 +3532,7 @@
         <w:pStyle w:val="Compact"/>
         <w:numPr>
           <w:ilvl w:val="0"/>
-          <w:numId w:val="1033"/>
+          <w:numId w:val="1034"/>
         </w:numPr>
       </w:pPr>
       <w:r>
@@ -2990,20 +3543,20 @@
       <w:pPr>
         <w:pStyle w:val="Compact"/>
         <w:numPr>
-          <w:ilvl w:val="0"/>
-          <w:numId w:val="1033"/>
-        </w:numPr>
-      </w:pPr>
-      <w:r>
-        <w:t xml:space="preserve">Display morphological tags (POS, root, lemma) when a user taps on a word.</w:t>
-      </w:r>
-    </w:p>
-    <w:p>
-      <w:pPr>
-        <w:pStyle w:val="Compact"/>
-        <w:numPr>
-          <w:ilvl w:val="0"/>
-          <w:numId w:val="1033"/>
+          <w:ilvl w:val="1"/>
+          <w:numId w:val="1036"/>
+        </w:numPr>
+      </w:pPr>
+      <w:r>
+        <w:t xml:space="preserve">Display morphological tags (POS, root, lemma) and dictionary definitions when a user taps on a word. Highlight the morphological pattern (wazn) of verbs/nouns.</w:t>
+      </w:r>
+    </w:p>
+    <w:p>
+      <w:pPr>
+        <w:pStyle w:val="Compact"/>
+        <w:numPr>
+          <w:ilvl w:val="1"/>
+          <w:numId w:val="1036"/>
         </w:numPr>
       </w:pPr>
       <w:r>
@@ -3015,7 +3568,7 @@
         <w:pStyle w:val="Compact"/>
         <w:numPr>
           <w:ilvl w:val="0"/>
-          <w:numId w:val="1033"/>
+          <w:numId w:val="1034"/>
         </w:numPr>
       </w:pPr>
       <w:r>
@@ -3029,8 +3582,8 @@
         <w:t xml:space="preserve">: Write unit tests; deploy MVP to a staging environment; run a small beta for feedback.</w:t>
       </w:r>
     </w:p>
-    <w:bookmarkEnd w:id="63"/>
-    <w:bookmarkStart w:id="64" w:name="phase-2-syntactic-analysis-months-1521"/>
+    <w:bookmarkEnd w:id="66"/>
+    <w:bookmarkStart w:id="67" w:name="phase-2-syntactic-analysis-months-1521"/>
     <w:p>
       <w:pPr>
         <w:pStyle w:val="Heading3"/>
@@ -3044,7 +3597,7 @@
         <w:pStyle w:val="Compact"/>
         <w:numPr>
           <w:ilvl w:val="0"/>
-          <w:numId w:val="1034"/>
+          <w:numId w:val="1037"/>
         </w:numPr>
       </w:pPr>
       <w:r>
@@ -3063,7 +3616,7 @@
         <w:pStyle w:val="Compact"/>
         <w:numPr>
           <w:ilvl w:val="0"/>
-          <w:numId w:val="1034"/>
+          <w:numId w:val="1037"/>
         </w:numPr>
       </w:pPr>
       <w:r>
@@ -3075,7 +3628,7 @@
         <w:pStyle w:val="Compact"/>
         <w:numPr>
           <w:ilvl w:val="0"/>
-          <w:numId w:val="1034"/>
+          <w:numId w:val="1037"/>
         </w:numPr>
       </w:pPr>
       <w:r>
@@ -3087,7 +3640,7 @@
         <w:pStyle w:val="Compact"/>
         <w:numPr>
           <w:ilvl w:val="0"/>
-          <w:numId w:val="1034"/>
+          <w:numId w:val="1037"/>
         </w:numPr>
       </w:pPr>
       <w:r>
@@ -3099,7 +3652,7 @@
         <w:pStyle w:val="Compact"/>
         <w:numPr>
           <w:ilvl w:val="0"/>
-          <w:numId w:val="1034"/>
+          <w:numId w:val="1037"/>
         </w:numPr>
       </w:pPr>
       <w:r>
@@ -3118,7 +3671,7 @@
         <w:pStyle w:val="Compact"/>
         <w:numPr>
           <w:ilvl w:val="0"/>
-          <w:numId w:val="1034"/>
+          <w:numId w:val="1037"/>
         </w:numPr>
       </w:pPr>
       <w:r>
@@ -3130,7 +3683,7 @@
         <w:pStyle w:val="Compact"/>
         <w:numPr>
           <w:ilvl w:val="0"/>
-          <w:numId w:val="1034"/>
+          <w:numId w:val="1037"/>
         </w:numPr>
       </w:pPr>
       <w:r>
@@ -3142,7 +3695,7 @@
         <w:pStyle w:val="Compact"/>
         <w:numPr>
           <w:ilvl w:val="0"/>
-          <w:numId w:val="1034"/>
+          <w:numId w:val="1037"/>
         </w:numPr>
       </w:pPr>
       <w:r>
@@ -3161,7 +3714,7 @@
         <w:pStyle w:val="Compact"/>
         <w:numPr>
           <w:ilvl w:val="0"/>
-          <w:numId w:val="1034"/>
+          <w:numId w:val="1037"/>
         </w:numPr>
       </w:pPr>
       <w:r>
@@ -3175,8 +3728,8 @@
         <w:t xml:space="preserve">: Cross‑validate syntactic annotations with references; fix parse errors.</w:t>
       </w:r>
     </w:p>
-    <w:bookmarkEnd w:id="64"/>
-    <w:bookmarkStart w:id="65" w:name="X2c89b4cc2d0140ad03e065e80316d71862d66d8"/>
+    <w:bookmarkEnd w:id="67"/>
+    <w:bookmarkStart w:id="68" w:name="X2c89b4cc2d0140ad03e065e80316d71862d66d8"/>
     <w:p>
       <w:pPr>
         <w:pStyle w:val="Heading3"/>
@@ -3190,7 +3743,7 @@
         <w:pStyle w:val="Compact"/>
         <w:numPr>
           <w:ilvl w:val="0"/>
-          <w:numId w:val="1035"/>
+          <w:numId w:val="1038"/>
         </w:numPr>
       </w:pPr>
       <w:r>
@@ -3209,7 +3762,7 @@
         <w:pStyle w:val="Compact"/>
         <w:numPr>
           <w:ilvl w:val="0"/>
-          <w:numId w:val="1035"/>
+          <w:numId w:val="1038"/>
         </w:numPr>
       </w:pPr>
       <w:r>
@@ -3221,7 +3774,7 @@
         <w:pStyle w:val="Compact"/>
         <w:numPr>
           <w:ilvl w:val="0"/>
-          <w:numId w:val="1035"/>
+          <w:numId w:val="1038"/>
         </w:numPr>
       </w:pPr>
       <w:r>
@@ -3233,7 +3786,7 @@
         <w:pStyle w:val="Compact"/>
         <w:numPr>
           <w:ilvl w:val="0"/>
-          <w:numId w:val="1035"/>
+          <w:numId w:val="1038"/>
         </w:numPr>
       </w:pPr>
       <w:r>
@@ -3252,7 +3805,7 @@
         <w:pStyle w:val="Compact"/>
         <w:numPr>
           <w:ilvl w:val="0"/>
-          <w:numId w:val="1035"/>
+          <w:numId w:val="1038"/>
         </w:numPr>
       </w:pPr>
       <w:r>
@@ -3264,7 +3817,7 @@
         <w:pStyle w:val="Compact"/>
         <w:numPr>
           <w:ilvl w:val="0"/>
-          <w:numId w:val="1035"/>
+          <w:numId w:val="1038"/>
         </w:numPr>
       </w:pPr>
       <w:r>
@@ -3276,7 +3829,7 @@
         <w:pStyle w:val="Compact"/>
         <w:numPr>
           <w:ilvl w:val="0"/>
-          <w:numId w:val="1035"/>
+          <w:numId w:val="1038"/>
         </w:numPr>
       </w:pPr>
       <w:r>
@@ -3295,7 +3848,7 @@
         <w:pStyle w:val="Compact"/>
         <w:numPr>
           <w:ilvl w:val="0"/>
-          <w:numId w:val="1035"/>
+          <w:numId w:val="1038"/>
         </w:numPr>
       </w:pPr>
       <w:r>
@@ -3307,7 +3860,7 @@
         <w:pStyle w:val="Compact"/>
         <w:numPr>
           <w:ilvl w:val="0"/>
-          <w:numId w:val="1035"/>
+          <w:numId w:val="1038"/>
         </w:numPr>
       </w:pPr>
       <w:r>
@@ -3319,7 +3872,7 @@
         <w:pStyle w:val="Compact"/>
         <w:numPr>
           <w:ilvl w:val="0"/>
-          <w:numId w:val="1035"/>
+          <w:numId w:val="1038"/>
         </w:numPr>
       </w:pPr>
       <w:r>
@@ -3333,8 +3886,8 @@
         <w:t xml:space="preserve">: Let users report misalignments or incorrect Tajwīd tagging; incorporate corrections.</w:t>
       </w:r>
     </w:p>
-    <w:bookmarkEnd w:id="65"/>
-    <w:bookmarkStart w:id="66" w:name="X045b97a287234e0c72c52a6e12eddcca02d4560"/>
+    <w:bookmarkEnd w:id="68"/>
+    <w:bookmarkStart w:id="69" w:name="X045b97a287234e0c72c52a6e12eddcca02d4560"/>
     <w:p>
       <w:pPr>
         <w:pStyle w:val="Heading3"/>
@@ -3348,7 +3901,7 @@
         <w:pStyle w:val="Compact"/>
         <w:numPr>
           <w:ilvl w:val="0"/>
-          <w:numId w:val="1036"/>
+          <w:numId w:val="1039"/>
         </w:numPr>
       </w:pPr>
       <w:r>
@@ -3367,7 +3920,7 @@
         <w:pStyle w:val="Compact"/>
         <w:numPr>
           <w:ilvl w:val="0"/>
-          <w:numId w:val="1036"/>
+          <w:numId w:val="1039"/>
         </w:numPr>
       </w:pPr>
       <w:r>
@@ -3379,7 +3932,7 @@
         <w:pStyle w:val="Compact"/>
         <w:numPr>
           <w:ilvl w:val="0"/>
-          <w:numId w:val="1036"/>
+          <w:numId w:val="1039"/>
         </w:numPr>
       </w:pPr>
       <w:r>
@@ -3391,7 +3944,7 @@
         <w:pStyle w:val="Compact"/>
         <w:numPr>
           <w:ilvl w:val="0"/>
-          <w:numId w:val="1036"/>
+          <w:numId w:val="1039"/>
         </w:numPr>
       </w:pPr>
       <w:r>
@@ -3410,7 +3963,7 @@
         <w:pStyle w:val="Compact"/>
         <w:numPr>
           <w:ilvl w:val="0"/>
-          <w:numId w:val="1036"/>
+          <w:numId w:val="1039"/>
         </w:numPr>
       </w:pPr>
       <w:r>
@@ -3422,7 +3975,7 @@
         <w:pStyle w:val="Compact"/>
         <w:numPr>
           <w:ilvl w:val="0"/>
-          <w:numId w:val="1036"/>
+          <w:numId w:val="1039"/>
         </w:numPr>
       </w:pPr>
       <w:r>
@@ -3434,7 +3987,7 @@
         <w:pStyle w:val="Compact"/>
         <w:numPr>
           <w:ilvl w:val="0"/>
-          <w:numId w:val="1036"/>
+          <w:numId w:val="1039"/>
         </w:numPr>
       </w:pPr>
       <w:r>
@@ -3448,8 +4001,8 @@
         <w:t xml:space="preserve">: Collaborate with scholars to validate rhetorical annotations and refine detection algorithms.</w:t>
       </w:r>
     </w:p>
-    <w:bookmarkEnd w:id="66"/>
-    <w:bookmarkStart w:id="70" w:name="X58b7e06952045167b1bdbdb0ffaeba28371a969"/>
+    <w:bookmarkEnd w:id="69"/>
+    <w:bookmarkStart w:id="73" w:name="X58b7e06952045167b1bdbdb0ffaeba28371a969"/>
     <w:p>
       <w:pPr>
         <w:pStyle w:val="Heading3"/>
@@ -3463,7 +4016,7 @@
         <w:pStyle w:val="Compact"/>
         <w:numPr>
           <w:ilvl w:val="0"/>
-          <w:numId w:val="1037"/>
+          <w:numId w:val="1040"/>
         </w:numPr>
       </w:pPr>
       <w:r>
@@ -3482,7 +4035,7 @@
         <w:pStyle w:val="Compact"/>
         <w:numPr>
           <w:ilvl w:val="0"/>
-          <w:numId w:val="1037"/>
+          <w:numId w:val="1040"/>
         </w:numPr>
       </w:pPr>
       <w:r>
@@ -3494,7 +4047,7 @@
         <w:pStyle w:val="Compact"/>
         <w:numPr>
           <w:ilvl w:val="0"/>
-          <w:numId w:val="1037"/>
+          <w:numId w:val="1040"/>
         </w:numPr>
       </w:pPr>
       <w:r>
@@ -3506,7 +4059,7 @@
         <w:pStyle w:val="Compact"/>
         <w:numPr>
           <w:ilvl w:val="0"/>
-          <w:numId w:val="1037"/>
+          <w:numId w:val="1040"/>
         </w:numPr>
       </w:pPr>
       <w:r>
@@ -3524,20 +4077,20 @@
       <w:pPr>
         <w:pStyle w:val="Compact"/>
         <w:numPr>
-          <w:ilvl w:val="0"/>
-          <w:numId w:val="1037"/>
-        </w:numPr>
-      </w:pPr>
-      <w:r>
-        <w:t xml:space="preserve">Create forms for submitting new interpretations, concept links, or rhetorical annotations.</w:t>
-      </w:r>
-    </w:p>
-    <w:p>
-      <w:pPr>
-        <w:pStyle w:val="Compact"/>
-        <w:numPr>
-          <w:ilvl w:val="0"/>
-          <w:numId w:val="1037"/>
+          <w:ilvl w:val="1"/>
+          <w:numId w:val="1041"/>
+        </w:numPr>
+      </w:pPr>
+      <w:r>
+        <w:t xml:space="preserve">Create forms for submitting new interpretations, concept links, lexical definitions, synonym/antonym suggestions, or rhetorical annotations. Contributors may propose edits to dictionary entries or add new lexical notes (e.g. variant meanings) with citations from classical sources.</w:t>
+      </w:r>
+    </w:p>
+    <w:p>
+      <w:pPr>
+        <w:pStyle w:val="Compact"/>
+        <w:numPr>
+          <w:ilvl w:val="0"/>
+          <w:numId w:val="1040"/>
         </w:numPr>
       </w:pPr>
       <w:r>
@@ -3549,7 +4102,7 @@
         <w:pStyle w:val="Compact"/>
         <w:numPr>
           <w:ilvl w:val="0"/>
-          <w:numId w:val="1037"/>
+          <w:numId w:val="1040"/>
         </w:numPr>
       </w:pPr>
       <w:r>
@@ -3560,8 +4113,8 @@
       <w:pPr>
         <w:pStyle w:val="Compact"/>
         <w:numPr>
-          <w:ilvl w:val="0"/>
-          <w:numId w:val="1037"/>
+          <w:ilvl w:val="1"/>
+          <w:numId w:val="1042"/>
         </w:numPr>
       </w:pPr>
       <w:r>
@@ -3580,7 +4133,7 @@
         <w:pStyle w:val="Compact"/>
         <w:numPr>
           <w:ilvl w:val="0"/>
-          <w:numId w:val="1037"/>
+          <w:numId w:val="1040"/>
         </w:numPr>
       </w:pPr>
       <w:r>
@@ -3592,7 +4145,7 @@
         <w:pStyle w:val="Compact"/>
         <w:numPr>
           <w:ilvl w:val="0"/>
-          <w:numId w:val="1037"/>
+          <w:numId w:val="1040"/>
         </w:numPr>
       </w:pPr>
       <w:r>
@@ -3604,7 +4157,7 @@
         <w:pStyle w:val="Compact"/>
         <w:numPr>
           <w:ilvl w:val="0"/>
-          <w:numId w:val="1037"/>
+          <w:numId w:val="1040"/>
         </w:numPr>
       </w:pPr>
       <w:r>
@@ -3622,7 +4175,7 @@
       <w:pPr>
         <w:numPr>
           <w:ilvl w:val="0"/>
-          <w:numId w:val="1037"/>
+          <w:numId w:val="1040"/>
         </w:numPr>
       </w:pPr>
       <w:r>
@@ -3633,15 +4186,15 @@
       <w:pPr>
         <w:numPr>
           <w:ilvl w:val="0"/>
-          <w:numId w:val="1037"/>
-        </w:numPr>
-      </w:pPr>
-      <w:r>
-        <w:rPr>
-          <w:b/>
-          <w:bCs/>
-        </w:rPr>
-        <w:t xml:space="preserve">Interpretation Validation Tracking</w:t>
+          <w:numId w:val="1040"/>
+        </w:numPr>
+      </w:pPr>
+      <w:r>
+        <w:rPr>
+          <w:b/>
+          <w:bCs/>
+        </w:rPr>
+        <w:t xml:space="preserve">Interpretation and Lexicon Validation Tracking</w:t>
       </w:r>
       <w:r>
         <w:t xml:space="preserve">:</w:t>
@@ -3651,12 +4204,28 @@
       <w:pPr>
         <w:pStyle w:val="Compact"/>
         <w:numPr>
-          <w:ilvl w:val="0"/>
-          <w:numId w:val="1037"/>
-        </w:numPr>
-      </w:pPr>
-      <w:r>
-        <w:t xml:space="preserve">Implement a dashboard that summarises the validation status of user‑submitted translations and interpretations across the entire Qur’an. Represent each verse as a square in a grid (similar to GitHub’s contribution calendar), where a</w:t>
+          <w:ilvl w:val="1"/>
+          <w:numId w:val="1043"/>
+        </w:numPr>
+      </w:pPr>
+      <w:r>
+        <w:t xml:space="preserve">Implement a dashboard that summarises the validation status of user‑submitted translations, interpretations</w:t>
+      </w:r>
+      <w:r>
+        <w:t xml:space="preserve"> </w:t>
+      </w:r>
+      <w:r>
+        <w:rPr>
+          <w:b/>
+          <w:bCs/>
+        </w:rPr>
+        <w:t xml:space="preserve">and lexical contributions</w:t>
+      </w:r>
+      <w:r>
+        <w:t xml:space="preserve"> </w:t>
+      </w:r>
+      <w:r>
+        <w:t xml:space="preserve">across the entire Qur’an. Represent each verse as a square in a grid (similar to GitHub’s contribution calendar), where a</w:t>
       </w:r>
       <w:r>
         <w:t xml:space="preserve"> </w:t>
@@ -3672,7 +4241,7 @@
         <w:t xml:space="preserve"> </w:t>
       </w:r>
       <w:r>
-        <w:t xml:space="preserve">square indicates that the translation/interpretation has been validated and verified by moderators and experts, and a</w:t>
+        <w:t xml:space="preserve">square indicates that the translation/interpretation/lexical entry has been validated and verified by moderators and experts, and a</w:t>
       </w:r>
       <w:r>
         <w:t xml:space="preserve"> </w:t>
@@ -3695,19 +4264,20 @@
       <w:pPr>
         <w:pStyle w:val="Compact"/>
         <w:numPr>
-          <w:ilvl w:val="0"/>
-          <w:numId w:val="1037"/>
-        </w:numPr>
-      </w:pPr>
-      <w:r>
-        <w:t xml:space="preserve">Provide filters to view the status by surah or by contributor. Clicking on a square should open the verse and its proposed interpretations along with reviewer comments.</w:t>
-      </w:r>
-    </w:p>
-    <w:p>
-      <w:pPr>
-        <w:numPr>
-          <w:ilvl w:val="0"/>
-          <w:numId w:val="1037"/>
+          <w:ilvl w:val="1"/>
+          <w:numId w:val="1043"/>
+        </w:numPr>
+      </w:pPr>
+      <w:r>
+        <w:t xml:space="preserve">Provide filters to view the status by surah, by contributor, or by type of contribution (translation, interpretation, lexicon, ontology). Clicking on a square should open the verse and its proposed interpretations/definitions along with reviewer comments.</w:t>
+      </w:r>
+    </w:p>
+    <w:p>
+      <w:pPr>
+        <w:pStyle w:val="Compact"/>
+        <w:numPr>
+          <w:ilvl w:val="1"/>
+          <w:numId w:val="1043"/>
         </w:numPr>
       </w:pPr>
       <w:r>
@@ -3726,18 +4296,18 @@
           <wp:inline>
             <wp:extent cx="5334000" cy="5334000"/>
             <wp:effectExtent b="0" l="0" r="0" t="0"/>
-            <wp:docPr descr="Interpretation Validation Grid" title="" id="68" name="Picture"/>
+            <wp:docPr descr="Interpretation Validation Grid" title="" id="71" name="Picture"/>
             <a:graphic>
               <a:graphicData uri="http://schemas.openxmlformats.org/drawingml/2006/picture">
                 <pic:pic>
                   <pic:nvPicPr>
-                    <pic:cNvPr descr="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" id="69" name="Picture"/>
+                    <pic:cNvPr descr="data:image/png;base64,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